<commit_message>
Mit CC-Lizenz versehene Dokumente hochgeladen.
Ersetzen die alten Dateien
</commit_message>
<xml_diff>
--- a/assets/downloads/Anhang_OIC_Wirkungsorientierung.docx
+++ b/assets/downloads/Anhang_OIC_Wirkungsorientierung.docx
@@ -1440,14 +1440,246 @@
   <w:p>
     <w:pPr>
       <w:pStyle w:val="Fuzeile"/>
+      <w:rPr>
+        <w:rFonts w:cs="Open Sans"/>
+        <w:bCs/>
+        <w:sz w:val="16"/>
+        <w:szCs w:val="16"/>
+        <w:lang w:val="en-US"/>
+      </w:rPr>
     </w:pPr>
+    <w:r>
+      <w:rPr>
+        <w:rFonts w:cs="Open Sans"/>
+        <w:sz w:val="16"/>
+        <w:szCs w:val="16"/>
+        <w:lang w:val="en-US"/>
+      </w:rPr>
+      <w:t>Logic Model 2.0</w:t>
+    </w:r>
+    <w:r>
+      <w:rPr>
+        <w:rFonts w:cs="Open Sans"/>
+        <w:sz w:val="16"/>
+        <w:szCs w:val="16"/>
+        <w:lang w:val="en-US"/>
+      </w:rPr>
+      <w:t xml:space="preserve">. Quelle: </w:t>
+    </w:r>
+    <w:r>
+      <w:rPr>
+        <w:rFonts w:cs="Open Sans"/>
+        <w:sz w:val="16"/>
+        <w:szCs w:val="16"/>
+        <w:lang w:val="en-US"/>
+      </w:rPr>
+      <w:t>Logic Model de</w:t>
+    </w:r>
+    <w:r>
+      <w:rPr>
+        <w:rFonts w:cs="Open Sans"/>
+        <w:sz w:val="16"/>
+        <w:szCs w:val="16"/>
+        <w:lang w:val="en-US"/>
+      </w:rPr>
+      <w:t>s</w:t>
+    </w:r>
+    <w:r>
+      <w:rPr>
+        <w:rFonts w:cs="Open Sans"/>
+        <w:sz w:val="16"/>
+        <w:szCs w:val="16"/>
+        <w:lang w:val="en-US"/>
+      </w:rPr>
+      <w:t xml:space="preserve"> </w:t>
+    </w:r>
+    <w:r>
+      <w:rPr>
+        <w:rFonts w:cs="Open Sans"/>
+        <w:bCs/>
+        <w:sz w:val="16"/>
+        <w:szCs w:val="16"/>
+        <w:lang w:val="en-US"/>
+      </w:rPr>
+      <w:t>Center for Social Impact Strategy</w:t>
+    </w:r>
+    <w:r>
+      <w:rPr>
+        <w:rFonts w:cs="Open Sans"/>
+        <w:bCs/>
+        <w:sz w:val="16"/>
+        <w:szCs w:val="16"/>
+        <w:lang w:val="en-US"/>
+      </w:rPr>
+      <w:t xml:space="preserve">. </w:t>
+    </w:r>
+    <w:r>
+      <w:rPr>
+        <w:rFonts w:cs="Open Sans"/>
+        <w:bCs/>
+        <w:sz w:val="16"/>
+        <w:szCs w:val="16"/>
+        <w:lang w:val="en-US"/>
+      </w:rPr>
+      <w:t>University of Pennsylvania School of Social Policy and Practice</w:t>
+    </w:r>
+    <w:r>
+      <w:rPr>
+        <w:rFonts w:cs="Open Sans"/>
+        <w:bCs/>
+        <w:sz w:val="16"/>
+        <w:szCs w:val="16"/>
+        <w:lang w:val="en-US"/>
+      </w:rPr>
+      <w:t xml:space="preserve">. </w:t>
+    </w:r>
+    <w:proofErr w:type="spellStart"/>
+    <w:r>
+      <w:rPr>
+        <w:rFonts w:cs="Open Sans"/>
+        <w:bCs/>
+        <w:sz w:val="16"/>
+        <w:szCs w:val="16"/>
+        <w:lang w:val="en-US"/>
+      </w:rPr>
+      <w:t>Eigene</w:t>
+    </w:r>
+    <w:proofErr w:type="spellEnd"/>
+    <w:r>
+      <w:rPr>
+        <w:rFonts w:cs="Open Sans"/>
+        <w:bCs/>
+        <w:sz w:val="16"/>
+        <w:szCs w:val="16"/>
+        <w:lang w:val="en-US"/>
+      </w:rPr>
+      <w:t xml:space="preserve"> </w:t>
+    </w:r>
+    <w:proofErr w:type="spellStart"/>
+    <w:r>
+      <w:rPr>
+        <w:rFonts w:cs="Open Sans"/>
+        <w:bCs/>
+        <w:sz w:val="16"/>
+        <w:szCs w:val="16"/>
+        <w:lang w:val="en-US"/>
+      </w:rPr>
+      <w:t>Darstellung</w:t>
+    </w:r>
+    <w:proofErr w:type="spellEnd"/>
+    <w:r>
+      <w:rPr>
+        <w:rFonts w:cs="Open Sans"/>
+        <w:bCs/>
+        <w:sz w:val="16"/>
+        <w:szCs w:val="16"/>
+        <w:lang w:val="en-US"/>
+      </w:rPr>
+      <w:t>.</w:t>
+    </w:r>
+  </w:p>
+  <w:p>
+    <w:pPr>
+      <w:pStyle w:val="Fuzeile"/>
+      <w:rPr>
+        <w:rFonts w:cs="Open Sans"/>
+        <w:bCs/>
+        <w:sz w:val="16"/>
+        <w:szCs w:val="16"/>
+      </w:rPr>
+    </w:pPr>
+    <w:r>
+      <w:rPr>
+        <w:noProof/>
+      </w:rPr>
+      <w:drawing>
+        <wp:anchor distT="0" distB="0" distL="114300" distR="114300" simplePos="0" relativeHeight="251658240" behindDoc="0" locked="0" layoutInCell="1" allowOverlap="1" wp14:anchorId="0246EE57" wp14:editId="10701B74">
+          <wp:simplePos x="0" y="0"/>
+          <wp:positionH relativeFrom="column">
+            <wp:posOffset>7698105</wp:posOffset>
+          </wp:positionH>
+          <wp:positionV relativeFrom="paragraph">
+            <wp:posOffset>16840</wp:posOffset>
+          </wp:positionV>
+          <wp:extent cx="471170" cy="165100"/>
+          <wp:effectExtent l="0" t="0" r="5080" b="6350"/>
+          <wp:wrapNone/>
+          <wp:docPr id="1908821774" name="Grafik 1"/>
+          <wp:cNvGraphicFramePr>
+            <a:graphicFrameLocks xmlns:a="http://schemas.openxmlformats.org/drawingml/2006/main" noChangeAspect="1"/>
+          </wp:cNvGraphicFramePr>
+          <a:graphic xmlns:a="http://schemas.openxmlformats.org/drawingml/2006/main">
+            <a:graphicData uri="http://schemas.openxmlformats.org/drawingml/2006/picture">
+              <pic:pic xmlns:pic="http://schemas.openxmlformats.org/drawingml/2006/picture">
+                <pic:nvPicPr>
+                  <pic:cNvPr id="0" name="Picture 1"/>
+                  <pic:cNvPicPr>
+                    <a:picLocks noChangeAspect="1" noChangeArrowheads="1"/>
+                  </pic:cNvPicPr>
+                </pic:nvPicPr>
+                <pic:blipFill>
+                  <a:blip r:embed="rId1">
+                    <a:extLst>
+                      <a:ext uri="{28A0092B-C50C-407E-A947-70E740481C1C}">
+                        <a14:useLocalDpi xmlns:a14="http://schemas.microsoft.com/office/drawing/2010/main" val="0"/>
+                      </a:ext>
+                    </a:extLst>
+                  </a:blip>
+                  <a:srcRect/>
+                  <a:stretch>
+                    <a:fillRect/>
+                  </a:stretch>
+                </pic:blipFill>
+                <pic:spPr bwMode="auto">
+                  <a:xfrm>
+                    <a:off x="0" y="0"/>
+                    <a:ext cx="471170" cy="165100"/>
+                  </a:xfrm>
+                  <a:prstGeom prst="rect">
+                    <a:avLst/>
+                  </a:prstGeom>
+                  <a:noFill/>
+                  <a:ln>
+                    <a:noFill/>
+                  </a:ln>
+                </pic:spPr>
+              </pic:pic>
+            </a:graphicData>
+          </a:graphic>
+        </wp:anchor>
+      </w:drawing>
+    </w:r>
     <w:r>
       <w:rPr>
         <w:rFonts w:cs="Open Sans"/>
         <w:sz w:val="16"/>
         <w:szCs w:val="16"/>
       </w:rPr>
-      <w:t xml:space="preserve">Vorlage Tabelle aus </w:t>
+      <w:t>Vorlage</w:t>
+    </w:r>
+    <w:r>
+      <w:rPr>
+        <w:rFonts w:cs="Open Sans"/>
+        <w:sz w:val="16"/>
+        <w:szCs w:val="16"/>
+      </w:rPr>
+      <w:t>-</w:t>
+    </w:r>
+    <w:r>
+      <w:rPr>
+        <w:rFonts w:cs="Open Sans"/>
+        <w:sz w:val="16"/>
+        <w:szCs w:val="16"/>
+      </w:rPr>
+      <w:t xml:space="preserve">Tabelle </w:t>
+    </w:r>
+    <w:r>
+      <w:rPr>
+        <w:rFonts w:cs="Open Sans"/>
+        <w:sz w:val="16"/>
+        <w:szCs w:val="16"/>
+      </w:rPr>
+      <w:t xml:space="preserve">zur OIC-Handreichung: </w:t>
     </w:r>
     <w:r>
       <w:rPr>
@@ -1487,8 +1719,13 @@
         <w:sz w:val="16"/>
         <w:szCs w:val="16"/>
       </w:rPr>
-      <w:br/>
-    </w:r>
+      <w:t>.</w:t>
+    </w:r>
+  </w:p>
+  <w:p>
+    <w:pPr>
+      <w:pStyle w:val="Fuzeile"/>
+    </w:pPr>
     <w:r>
       <w:rPr>
         <w:rFonts w:cs="Open Sans"/>
@@ -1544,7 +1781,7 @@
         <w:sz w:val="16"/>
         <w:szCs w:val="16"/>
       </w:rPr>
-      <w:t xml:space="preserve">, </w:t>
+      <w:t>,</w:t>
     </w:r>
     <w:r>
       <w:rPr>
@@ -1552,65 +1789,61 @@
         <w:sz w:val="16"/>
         <w:szCs w:val="16"/>
       </w:rPr>
+      <w:t xml:space="preserve"> 2026 </w:t>
+    </w:r>
+    <w:r>
+      <w:tab/>
+    </w:r>
+    <w:r>
+      <w:tab/>
+    </w:r>
+    <w:r>
+      <w:tab/>
+    </w:r>
+    <w:r>
+      <w:tab/>
+    </w:r>
+    <w:r>
+      <w:tab/>
+    </w:r>
+    <w:r>
+      <w:tab/>
+    </w:r>
+    <w:r>
+      <w:tab/>
+    </w:r>
+    <w:r>
+      <w:tab/>
+    </w:r>
+    <w:r>
       <w:fldChar w:fldCharType="begin"/>
     </w:r>
     <w:r>
+      <w:instrText xml:space="preserve"> PAGE   \* MERGEFORMAT </w:instrText>
+    </w:r>
+    <w:r>
+      <w:fldChar w:fldCharType="separate"/>
+    </w:r>
+    <w:r>
       <w:rPr>
-        <w:rFonts w:cs="Open Sans"/>
-        <w:sz w:val="16"/>
-        <w:szCs w:val="16"/>
+        <w:noProof/>
       </w:rPr>
-      <w:instrText xml:space="preserve"> DATE  \@ "dd. MMM. yyyy"  \* MERGEFORMAT </w:instrText>
-    </w:r>
-    <w:r>
-      <w:rPr>
-        <w:rFonts w:cs="Open Sans"/>
-        <w:sz w:val="16"/>
-        <w:szCs w:val="16"/>
-      </w:rPr>
-      <w:fldChar w:fldCharType="separate"/>
-    </w:r>
-    <w:r>
-      <w:rPr>
-        <w:rFonts w:cs="Open Sans"/>
-        <w:noProof/>
-        <w:sz w:val="16"/>
-        <w:szCs w:val="16"/>
-      </w:rPr>
-      <w:t>23. Jan. 2026</w:t>
-    </w:r>
-    <w:r>
-      <w:rPr>
-        <w:rFonts w:cs="Open Sans"/>
-        <w:sz w:val="16"/>
-        <w:szCs w:val="16"/>
-      </w:rPr>
+      <w:t>1</w:t>
+    </w:r>
+    <w:r>
       <w:fldChar w:fldCharType="end"/>
     </w:r>
     <w:r>
-      <w:tab/>
-    </w:r>
-    <w:r>
-      <w:tab/>
-    </w:r>
-    <w:r>
-      <w:tab/>
-    </w:r>
-    <w:r>
-      <w:tab/>
-    </w:r>
-    <w:r>
-      <w:tab/>
-    </w:r>
-    <w:r>
-      <w:tab/>
-    </w:r>
-    <w:r>
-      <w:tab/>
-    </w:r>
-    <w:r>
-      <w:tab/>
-    </w:r>
+      <w:t>/</w:t>
+    </w:r>
+    <w:fldSimple w:instr=" NUMPAGES   \* MERGEFORMAT ">
+      <w:r>
+        <w:rPr>
+          <w:noProof/>
+        </w:rPr>
+        <w:t>2</w:t>
+      </w:r>
+    </w:fldSimple>
   </w:p>
 </w:ftr>
 </file>
@@ -2255,7 +2488,6 @@
   <w:style w:type="character" w:default="1" w:styleId="Absatz-Standardschriftart">
     <w:name w:val="Default Paragraph Font"/>
     <w:uiPriority w:val="1"/>
-    <w:semiHidden/>
     <w:unhideWhenUsed/>
   </w:style>
   <w:style w:type="table" w:default="1" w:styleId="NormaleTabelle">
@@ -2657,6 +2889,18 @@
     <w:rPr>
       <w:rFonts w:ascii="Open Sans" w:hAnsi="Open Sans"/>
       <w:szCs w:val="24"/>
+    </w:rPr>
+  </w:style>
+  <w:style w:type="paragraph" w:styleId="StandardWeb">
+    <w:name w:val="Normal (Web)"/>
+    <w:basedOn w:val="Standard"/>
+    <w:uiPriority w:val="99"/>
+    <w:semiHidden/>
+    <w:unhideWhenUsed/>
+    <w:rsid w:val="00991F9A"/>
+    <w:rPr>
+      <w:rFonts w:ascii="Times New Roman" w:hAnsi="Times New Roman" w:cs="Times New Roman"/>
+      <w:sz w:val="24"/>
     </w:rPr>
   </w:style>
 </w:styles>

</xml_diff>